<commit_message>
Add qs p 197 w 46052
</commit_message>
<xml_diff>
--- a/bchinta/LQG_edited.docx
+++ b/bchinta/LQG_edited.docx
@@ -38758,11 +38758,7 @@
         </w:rPr>
       </w:pPr>
       <w:r>
-        <w:rPr>
-          <w:rFonts w:cs="SolaimanLipi" w:ascii="SolaimanLipi" w:hAnsi="SolaimanLipi"/>
-          <w:sz w:val="20"/>
-          <w:szCs w:val="20"/>
-        </w:rPr>
+        <w:rPr/>
       </w:r>
     </w:p>
     <w:sectPr>
@@ -38962,7 +38958,7 @@
     <w:qFormat/>
     <w:rPr/>
   </w:style>
-  <w:style w:type="character" w:styleId="Hyperlink">
+  <w:style w:type="character" w:styleId="InternetLink">
     <w:name w:val="Hyperlink"/>
     <w:rPr>
       <w:color w:val="000080"/>
@@ -38972,7 +38968,7 @@
   <w:style w:type="paragraph" w:styleId="Heading" w:customStyle="1">
     <w:name w:val="Heading"/>
     <w:basedOn w:val="Normal"/>
-    <w:next w:val="BodyText"/>
+    <w:next w:val="TextBody"/>
     <w:qFormat/>
     <w:pPr>
       <w:keepNext w:val="true"/>
@@ -38984,7 +38980,7 @@
       <w:szCs w:val="28"/>
     </w:rPr>
   </w:style>
-  <w:style w:type="paragraph" w:styleId="BodyText">
+  <w:style w:type="paragraph" w:styleId="TextBody">
     <w:name w:val="Body Text"/>
     <w:basedOn w:val="Normal"/>
     <w:pPr>
@@ -38994,7 +38990,7 @@
   </w:style>
   <w:style w:type="paragraph" w:styleId="List">
     <w:name w:val="List"/>
-    <w:basedOn w:val="BodyText"/>
+    <w:basedOn w:val="TextBody"/>
     <w:pPr/>
     <w:rPr/>
   </w:style>

</xml_diff>